<commit_message>
Small tweaks and Split and Value of added as classes
</commit_message>
<xml_diff>
--- a/src/Java0018Arrays/Arrays.docx
+++ b/src/Java0018Arrays/Arrays.docx
@@ -478,7 +478,7 @@
       </w:pPr>
       <w:r>
         <w:pict w14:anchorId="78BF34D7">
-          <v:rect id="_x0000_i1026" style="width:0;height:.75pt" o:hralign="left" o:hrstd="t" o:hrnoshade="t" o:hr="t" fillcolor="#d4d4d4" stroked="f"/>
+          <v:rect id="_x0000_i1025" style="width:0;height:.75pt" o:hrstd="t" o:hrnoshade="t" o:hr="t" fillcolor="#d4d4d4" stroked="f"/>
         </w:pict>
       </w:r>
     </w:p>
@@ -3132,6 +3132,7 @@
         <w:t xml:space="preserve">In Java, an array is an object. For array object, a proxy class is created whose name can be obtained by </w:t>
       </w:r>
       <w:proofErr w:type="spellStart"/>
+      <w:proofErr w:type="gramStart"/>
       <w:r>
         <w:rPr>
           <w:rFonts w:ascii="Segoe UI" w:hAnsi="Segoe UI" w:cs="Segoe UI"/>
@@ -3147,15 +3148,23 @@
         </w:rPr>
         <w:t>(</w:t>
       </w:r>
+      <w:proofErr w:type="gramEnd"/>
+      <w:r>
+        <w:rPr>
+          <w:rFonts w:ascii="Segoe UI" w:hAnsi="Segoe UI" w:cs="Segoe UI"/>
+          <w:color w:val="333333"/>
+        </w:rPr>
+        <w:t>).</w:t>
+      </w:r>
+      <w:r>
+        <w:rPr>
+          <w:rFonts w:ascii="Segoe UI" w:hAnsi="Segoe UI" w:cs="Segoe UI"/>
+          <w:color w:val="333333"/>
+        </w:rPr>
+        <w:t xml:space="preserve"> </w:t>
+      </w:r>
+      <w:proofErr w:type="spellStart"/>
       <w:proofErr w:type="gramStart"/>
-      <w:r>
-        <w:rPr>
-          <w:rFonts w:ascii="Segoe UI" w:hAnsi="Segoe UI" w:cs="Segoe UI"/>
-          <w:color w:val="333333"/>
-        </w:rPr>
-        <w:t>).</w:t>
-      </w:r>
-      <w:proofErr w:type="spellStart"/>
       <w:r>
         <w:rPr>
           <w:rFonts w:ascii="Segoe UI" w:hAnsi="Segoe UI" w:cs="Segoe UI"/>
@@ -3276,15 +3285,7 @@
           <w:rFonts w:ascii="Segoe UI" w:eastAsiaTheme="majorEastAsia" w:hAnsi="Segoe UI" w:cs="Segoe UI"/>
           <w:color w:val="333333"/>
         </w:rPr>
-        <w:t xml:space="preserve"> metho</w:t>
-      </w:r>
-      <w:r>
-        <w:rPr>
-          <w:rStyle w:val="Strong"/>
-          <w:rFonts w:ascii="Segoe UI" w:eastAsiaTheme="majorEastAsia" w:hAnsi="Segoe UI" w:cs="Segoe UI"/>
-          <w:color w:val="333333"/>
-        </w:rPr>
-        <w:t>d</w:t>
+        <w:t xml:space="preserve"> method</w:t>
       </w:r>
     </w:p>
     <w:p>
@@ -3612,21 +3613,12 @@
           <w:color w:val="333333"/>
         </w:rPr>
       </w:pPr>
-      <w:proofErr w:type="gramStart"/>
-      <w:r>
-        <w:rPr>
-          <w:rFonts w:ascii="Segoe UI" w:hAnsi="Segoe UI" w:cs="Segoe UI"/>
-          <w:color w:val="333333"/>
-        </w:rPr>
-        <w:t>Since,</w:t>
-      </w:r>
-      <w:proofErr w:type="gramEnd"/>
-      <w:r>
-        <w:rPr>
-          <w:rFonts w:ascii="Segoe UI" w:hAnsi="Segoe UI" w:cs="Segoe UI"/>
-          <w:color w:val="333333"/>
-        </w:rPr>
-        <w:t xml:space="preserve"> Java array implements the Cloneable interface, we can create the clone of the Java array. If we create the clone of a single-dimensional array, it creates the deep copy of the Java array. It means, it will copy the actual value. But, if we create the clone of a multidimensional array, it creates the shallow copy of the Java array which means it copies the references.</w:t>
+      <w:r>
+        <w:rPr>
+          <w:rFonts w:ascii="Segoe UI" w:hAnsi="Segoe UI" w:cs="Segoe UI"/>
+          <w:color w:val="333333"/>
+        </w:rPr>
+        <w:t>Since, Java array implements the Cloneable interface, we can create the clone of the Java array. If we create the clone of a single-dimensional array, it creates the deep copy of the Java array. It means, it will copy the actual value. But, if we create the clone of a multidimensional array, it creates the shallow copy of the Java array which means it copies the references.</w:t>
       </w:r>
     </w:p>
     <w:p>

</xml_diff>